<commit_message>
another change to the directory name
</commit_message>
<xml_diff>
--- a/odigoi/02_lab2.docx
+++ b/odigoi/02_lab2.docx
@@ -911,9 +911,17 @@
           <w:rFonts w:ascii="Courier New" w:eastAsia="Courier New" w:hAnsi="Courier New" w:cs="Courier New"/>
           <w:sz w:val="20"/>
           <w:szCs w:val="20"/>
-          <w:lang w:val="en-US"/>
-        </w:rPr>
-        <w:t>-uth</w:t>
+        </w:rPr>
+        <w:t>-</w:t>
+      </w:r>
+      <w:r>
+        <w:rPr>
+          <w:rFonts w:ascii="Courier New" w:eastAsia="Courier New" w:hAnsi="Courier New" w:cs="Courier New"/>
+          <w:sz w:val="20"/>
+          <w:szCs w:val="20"/>
+          <w:lang w:val="en-US"/>
+        </w:rPr>
+        <w:t>uth</w:t>
       </w:r>
       <w:r>
         <w:rPr>
@@ -999,6 +1007,15 @@
           <w:lang w:val="en-US"/>
         </w:rPr>
         <w:t>cd bigdata</w:t>
+      </w:r>
+      <w:r>
+        <w:rPr>
+          <w:rFonts w:ascii="Courier New" w:eastAsia="Courier New" w:hAnsi="Courier New" w:cs="Courier New"/>
+          <w:sz w:val="20"/>
+          <w:szCs w:val="20"/>
+          <w:lang w:val="en-US"/>
+        </w:rPr>
+        <w:t>-uth</w:t>
       </w:r>
     </w:p>
     <w:p>
@@ -40566,7 +40583,7 @@
           <w:noProof/>
         </w:rPr>
         <w:drawing>
-          <wp:inline distT="0" distB="0" distL="0" distR="0" wp14:anchorId="65D6E4C4" wp14:editId="0A3FA840">
+          <wp:inline distT="0" distB="0" distL="0" distR="0" wp14:anchorId="65D6E4C4" wp14:editId="20C2CC00">
             <wp:extent cx="5941060" cy="1707515"/>
             <wp:effectExtent l="0" t="0" r="2540" b="6985"/>
             <wp:docPr id="14" name="Picture 14" descr="A picture containing text, line, font, number&#10;&#10;Description automatically generated"/>
@@ -40681,7 +40698,7 @@
           <w:szCs w:val="16"/>
         </w:rPr>
         <w:drawing>
-          <wp:inline distT="0" distB="0" distL="0" distR="0" wp14:anchorId="00132852" wp14:editId="053CD839">
+          <wp:inline distT="0" distB="0" distL="0" distR="0" wp14:anchorId="00132852" wp14:editId="39DAFA58">
             <wp:extent cx="5941060" cy="2743200"/>
             <wp:effectExtent l="0" t="0" r="2540" b="0"/>
             <wp:docPr id="13" name="Picture 13" descr="A screenshot of a computer&#10;&#10;Description automatically generated with medium confidence"/>

</xml_diff>

<commit_message>
added markdown for lab2
</commit_message>
<xml_diff>
--- a/odigoi/02_lab2.docx
+++ b/odigoi/02_lab2.docx
@@ -1982,7 +1982,7 @@
           <w:highlight w:val="red"/>
           <w:lang w:val="en-US"/>
         </w:rPr>
-        <w:t>ikons</w:t>
+        <w:t>username</w:t>
       </w:r>
       <w:r>
         <w:rPr>
@@ -2186,7 +2186,28 @@
           <w:szCs w:val="20"/>
           <w:lang w:val="en-US"/>
         </w:rPr>
-        <w:t>"ikons"</w:t>
+        <w:t>"</w:t>
+      </w:r>
+      <w:r>
+        <w:rPr>
+          <w:rFonts w:ascii="Courier New" w:eastAsia="Courier New" w:hAnsi="Courier New" w:cs="Courier New"/>
+          <w:color w:val="000000" w:themeColor="text1"/>
+          <w:sz w:val="20"/>
+          <w:szCs w:val="20"/>
+          <w:highlight w:val="red"/>
+          <w:lang w:val="en-US"/>
+        </w:rPr>
+        <w:t>username</w:t>
+      </w:r>
+      <w:r>
+        <w:rPr>
+          <w:rFonts w:ascii="Courier New" w:hAnsi="Courier New" w:cs="Courier New"/>
+          <w:color w:val="808080"/>
+          <w:sz w:val="20"/>
+          <w:szCs w:val="20"/>
+          <w:lang w:val="en-US"/>
+        </w:rPr>
+        <w:t>"</w:t>
       </w:r>
     </w:p>
     <w:p>
@@ -6208,14 +6229,18 @@
       <w:pPr>
         <w:pStyle w:val="Heading1"/>
       </w:pPr>
-      <w:bookmarkStart w:id="3" w:name="_Toc194407387"/>
-      <w:r>
-        <w:rPr>
-          <w:lang w:val="en-US"/>
-        </w:rPr>
-        <w:t>RDD</w:t>
-      </w:r>
-      <w:bookmarkEnd w:id="3"/>
+      <w:r>
+        <w:rPr>
+          <w:lang w:val="en-US"/>
+        </w:rPr>
+        <w:t>RDD (Resilient Distributed Datasets)</w:t>
+      </w:r>
+      <w:r>
+        <w:rPr>
+          <w:lang w:val="en-US"/>
+        </w:rPr>
+        <w:t xml:space="preserve"> </w:t>
+      </w:r>
     </w:p>
     <w:p>
       <w:pPr>
@@ -6445,7 +6470,7 @@
           <w:highlight w:val="red"/>
           <w:lang w:val="en-US"/>
         </w:rPr>
-        <w:t>ikons</w:t>
+        <w:t>username</w:t>
       </w:r>
       <w:r>
         <w:rPr>
@@ -6646,7 +6671,7 @@
           <w:highlight w:val="red"/>
           <w:lang w:val="en-US"/>
         </w:rPr>
-        <w:t>ikons</w:t>
+        <w:t>username</w:t>
       </w:r>
       <w:r>
         <w:rPr>
@@ -10418,7 +10443,7 @@
           <w:highlight w:val="red"/>
           <w:lang w:val="en-US"/>
         </w:rPr>
-        <w:t>ikons</w:t>
+        <w:t>username</w:t>
       </w:r>
       <w:r>
         <w:rPr>
@@ -10619,7 +10644,7 @@
           <w:highlight w:val="red"/>
           <w:lang w:val="en-US"/>
         </w:rPr>
-        <w:t>ikons</w:t>
+        <w:t>username</w:t>
       </w:r>
       <w:r>
         <w:rPr>
@@ -16120,7 +16145,13 @@
         <w:t>join</w:t>
       </w:r>
       <w:r>
-        <w:t xml:space="preserve"> των δύο RDDs. Το νέο RDD </w:t>
+        <w:t xml:space="preserve"> </w:t>
+      </w:r>
+      <w:r>
+        <w:t xml:space="preserve">(συνένωση) </w:t>
+      </w:r>
+      <w:r>
+        <w:t xml:space="preserve">των δύο RDDs. Το νέο RDD </w:t>
       </w:r>
       <w:r>
         <w:rPr>
@@ -20749,18 +20780,16 @@
           <w:rFonts w:ascii="Courier New" w:hAnsi="Courier New" w:cs="Courier New"/>
           <w:sz w:val="20"/>
           <w:szCs w:val="20"/>
-          <w:lang w:val="en-US"/>
-        </w:rPr>
-      </w:pPr>
-      <w:r>
-        <w:rPr>
-          <w:rFonts w:ascii="Courier New" w:hAnsi="Courier New" w:cs="Courier New"/>
-          <w:b/>
-          <w:bCs/>
-          <w:color w:val="000080"/>
-          <w:sz w:val="20"/>
-          <w:szCs w:val="20"/>
-          <w:lang w:val="en-US"/>
+        </w:rPr>
+      </w:pPr>
+      <w:r>
+        <w:rPr>
+          <w:rFonts w:ascii="Courier New" w:hAnsi="Courier New" w:cs="Courier New"/>
+          <w:b/>
+          <w:bCs/>
+          <w:color w:val="000080"/>
+          <w:sz w:val="20"/>
+          <w:szCs w:val="20"/>
         </w:rPr>
         <w:t>[</w:t>
       </w:r>
@@ -20774,15 +20803,13 @@
           <w:rFonts w:ascii="Courier New" w:hAnsi="Courier New" w:cs="Courier New"/>
           <w:sz w:val="20"/>
           <w:szCs w:val="20"/>
-          <w:lang w:val="en-US"/>
-        </w:rPr>
-      </w:pPr>
-      <w:r>
-        <w:rPr>
-          <w:rFonts w:ascii="Courier New" w:hAnsi="Courier New" w:cs="Courier New"/>
-          <w:sz w:val="20"/>
-          <w:szCs w:val="20"/>
-          <w:lang w:val="en-US"/>
+        </w:rPr>
+      </w:pPr>
+      <w:r>
+        <w:rPr>
+          <w:rFonts w:ascii="Courier New" w:hAnsi="Courier New" w:cs="Courier New"/>
+          <w:sz w:val="20"/>
+          <w:szCs w:val="20"/>
         </w:rPr>
         <w:t xml:space="preserve"> </w:t>
       </w:r>
@@ -20794,7 +20821,6 @@
           <w:color w:val="000080"/>
           <w:sz w:val="20"/>
           <w:szCs w:val="20"/>
-          <w:lang w:val="en-US"/>
         </w:rPr>
         <w:t>(</w:t>
       </w:r>
@@ -20804,7 +20830,6 @@
           <w:color w:val="FF0000"/>
           <w:sz w:val="20"/>
           <w:szCs w:val="20"/>
-          <w:lang w:val="en-US"/>
         </w:rPr>
         <w:t>3</w:t>
       </w:r>
@@ -20816,7 +20841,6 @@
           <w:color w:val="000080"/>
           <w:sz w:val="20"/>
           <w:szCs w:val="20"/>
-          <w:lang w:val="en-US"/>
         </w:rPr>
         <w:t>,</w:t>
       </w:r>
@@ -20825,7 +20849,6 @@
           <w:rFonts w:ascii="Courier New" w:hAnsi="Courier New" w:cs="Courier New"/>
           <w:sz w:val="20"/>
           <w:szCs w:val="20"/>
-          <w:lang w:val="en-US"/>
         </w:rPr>
         <w:t xml:space="preserve"> </w:t>
       </w:r>
@@ -20837,7 +20860,6 @@
           <w:color w:val="000080"/>
           <w:sz w:val="20"/>
           <w:szCs w:val="20"/>
-          <w:lang w:val="en-US"/>
         </w:rPr>
         <w:t>(</w:t>
       </w:r>
@@ -20847,7 +20869,6 @@
           <w:color w:val="FF0000"/>
           <w:sz w:val="20"/>
           <w:szCs w:val="20"/>
-          <w:lang w:val="en-US"/>
         </w:rPr>
         <w:t>4</w:t>
       </w:r>
@@ -20859,7 +20880,6 @@
           <w:color w:val="000080"/>
           <w:sz w:val="20"/>
           <w:szCs w:val="20"/>
-          <w:lang w:val="en-US"/>
         </w:rPr>
         <w:t>,</w:t>
       </w:r>
@@ -20868,19 +20888,43 @@
           <w:rFonts w:ascii="Courier New" w:hAnsi="Courier New" w:cs="Courier New"/>
           <w:sz w:val="20"/>
           <w:szCs w:val="20"/>
-          <w:lang w:val="en-US"/>
-        </w:rPr>
-        <w:t xml:space="preserve"> Jerry S</w:t>
-      </w:r>
-      <w:r>
-        <w:rPr>
-          <w:rFonts w:ascii="Courier New" w:hAnsi="Courier New" w:cs="Courier New"/>
-          <w:b/>
-          <w:bCs/>
-          <w:color w:val="000080"/>
-          <w:sz w:val="20"/>
-          <w:szCs w:val="20"/>
-          <w:lang w:val="en-US"/>
+        </w:rPr>
+        <w:t xml:space="preserve"> </w:t>
+      </w:r>
+      <w:r>
+        <w:rPr>
+          <w:rFonts w:ascii="Courier New" w:hAnsi="Courier New" w:cs="Courier New"/>
+          <w:sz w:val="20"/>
+          <w:szCs w:val="20"/>
+          <w:lang w:val="en-US"/>
+        </w:rPr>
+        <w:t>Jerry</w:t>
+      </w:r>
+      <w:r>
+        <w:rPr>
+          <w:rFonts w:ascii="Courier New" w:hAnsi="Courier New" w:cs="Courier New"/>
+          <w:sz w:val="20"/>
+          <w:szCs w:val="20"/>
+        </w:rPr>
+        <w:t xml:space="preserve"> </w:t>
+      </w:r>
+      <w:r>
+        <w:rPr>
+          <w:rFonts w:ascii="Courier New" w:hAnsi="Courier New" w:cs="Courier New"/>
+          <w:sz w:val="20"/>
+          <w:szCs w:val="20"/>
+          <w:lang w:val="en-US"/>
+        </w:rPr>
+        <w:t>S</w:t>
+      </w:r>
+      <w:r>
+        <w:rPr>
+          <w:rFonts w:ascii="Courier New" w:hAnsi="Courier New" w:cs="Courier New"/>
+          <w:b/>
+          <w:bCs/>
+          <w:color w:val="000080"/>
+          <w:sz w:val="20"/>
+          <w:szCs w:val="20"/>
         </w:rPr>
         <w:t>,</w:t>
       </w:r>
@@ -20889,7 +20933,6 @@
           <w:rFonts w:ascii="Courier New" w:hAnsi="Courier New" w:cs="Courier New"/>
           <w:sz w:val="20"/>
           <w:szCs w:val="20"/>
-          <w:lang w:val="en-US"/>
         </w:rPr>
         <w:t xml:space="preserve"> </w:t>
       </w:r>
@@ -20899,7 +20942,6 @@
           <w:color w:val="FF0000"/>
           <w:sz w:val="20"/>
           <w:szCs w:val="20"/>
-          <w:lang w:val="en-US"/>
         </w:rPr>
         <w:t>3</w:t>
       </w:r>
@@ -20911,7 +20953,6 @@
           <w:color w:val="000080"/>
           <w:sz w:val="20"/>
           <w:szCs w:val="20"/>
-          <w:lang w:val="en-US"/>
         </w:rPr>
         <w:t>),</w:t>
       </w:r>
@@ -20920,7 +20961,6 @@
           <w:rFonts w:ascii="Courier New" w:hAnsi="Courier New" w:cs="Courier New"/>
           <w:sz w:val="20"/>
           <w:szCs w:val="20"/>
-          <w:lang w:val="en-US"/>
         </w:rPr>
         <w:t xml:space="preserve"> </w:t>
       </w:r>
@@ -20932,7 +20972,6 @@
           <w:color w:val="000080"/>
           <w:sz w:val="20"/>
           <w:szCs w:val="20"/>
-          <w:lang w:val="en-US"/>
         </w:rPr>
         <w:t>(</w:t>
       </w:r>
@@ -20942,7 +20981,6 @@
           <w:color w:val="FF0000"/>
           <w:sz w:val="20"/>
           <w:szCs w:val="20"/>
-          <w:lang w:val="en-US"/>
         </w:rPr>
         <w:t>3</w:t>
       </w:r>
@@ -20954,7 +20992,6 @@
           <w:color w:val="000080"/>
           <w:sz w:val="20"/>
           <w:szCs w:val="20"/>
-          <w:lang w:val="en-US"/>
         </w:rPr>
         <w:t>,</w:t>
       </w:r>
@@ -20963,19 +21000,43 @@
           <w:rFonts w:ascii="Courier New" w:hAnsi="Courier New" w:cs="Courier New"/>
           <w:sz w:val="20"/>
           <w:szCs w:val="20"/>
-          <w:lang w:val="en-US"/>
-        </w:rPr>
-        <w:t xml:space="preserve"> Dep C</w:t>
-      </w:r>
-      <w:r>
-        <w:rPr>
-          <w:rFonts w:ascii="Courier New" w:hAnsi="Courier New" w:cs="Courier New"/>
-          <w:b/>
-          <w:bCs/>
-          <w:color w:val="000080"/>
-          <w:sz w:val="20"/>
-          <w:szCs w:val="20"/>
-          <w:lang w:val="en-US"/>
+        </w:rPr>
+        <w:t xml:space="preserve"> </w:t>
+      </w:r>
+      <w:r>
+        <w:rPr>
+          <w:rFonts w:ascii="Courier New" w:hAnsi="Courier New" w:cs="Courier New"/>
+          <w:sz w:val="20"/>
+          <w:szCs w:val="20"/>
+          <w:lang w:val="en-US"/>
+        </w:rPr>
+        <w:t>Dep</w:t>
+      </w:r>
+      <w:r>
+        <w:rPr>
+          <w:rFonts w:ascii="Courier New" w:hAnsi="Courier New" w:cs="Courier New"/>
+          <w:sz w:val="20"/>
+          <w:szCs w:val="20"/>
+        </w:rPr>
+        <w:t xml:space="preserve"> </w:t>
+      </w:r>
+      <w:r>
+        <w:rPr>
+          <w:rFonts w:ascii="Courier New" w:hAnsi="Courier New" w:cs="Courier New"/>
+          <w:sz w:val="20"/>
+          <w:szCs w:val="20"/>
+          <w:lang w:val="en-US"/>
+        </w:rPr>
+        <w:t>C</w:t>
+      </w:r>
+      <w:r>
+        <w:rPr>
+          <w:rFonts w:ascii="Courier New" w:hAnsi="Courier New" w:cs="Courier New"/>
+          <w:b/>
+          <w:bCs/>
+          <w:color w:val="000080"/>
+          <w:sz w:val="20"/>
+          <w:szCs w:val="20"/>
         </w:rPr>
         <w:t>)),</w:t>
       </w:r>
@@ -20997,7 +21058,6 @@
           <w:rFonts w:ascii="Courier New" w:hAnsi="Courier New" w:cs="Courier New"/>
           <w:sz w:val="20"/>
           <w:szCs w:val="20"/>
-          <w:lang w:val="en-US"/>
         </w:rPr>
         <w:t xml:space="preserve"> </w:t>
       </w:r>
@@ -21419,7 +21479,6 @@
           <w:rFonts w:ascii="Courier New" w:hAnsi="Courier New" w:cs="Courier New"/>
           <w:sz w:val="20"/>
           <w:szCs w:val="20"/>
-          <w:lang w:val="en-US"/>
         </w:rPr>
       </w:pPr>
       <w:r>
@@ -21439,7 +21498,6 @@
           <w:color w:val="000080"/>
           <w:sz w:val="20"/>
           <w:szCs w:val="20"/>
-          <w:lang w:val="en-US"/>
         </w:rPr>
         <w:t>(</w:t>
       </w:r>
@@ -21449,7 +21507,6 @@
           <w:color w:val="FF0000"/>
           <w:sz w:val="20"/>
           <w:szCs w:val="20"/>
-          <w:lang w:val="en-US"/>
         </w:rPr>
         <w:t>2</w:t>
       </w:r>
@@ -21461,7 +21518,6 @@
           <w:color w:val="000080"/>
           <w:sz w:val="20"/>
           <w:szCs w:val="20"/>
-          <w:lang w:val="en-US"/>
         </w:rPr>
         <w:t>,</w:t>
       </w:r>
@@ -21470,7 +21526,6 @@
           <w:rFonts w:ascii="Courier New" w:hAnsi="Courier New" w:cs="Courier New"/>
           <w:sz w:val="20"/>
           <w:szCs w:val="20"/>
-          <w:lang w:val="en-US"/>
         </w:rPr>
         <w:t xml:space="preserve"> </w:t>
       </w:r>
@@ -21482,7 +21537,6 @@
           <w:color w:val="000080"/>
           <w:sz w:val="20"/>
           <w:szCs w:val="20"/>
-          <w:lang w:val="en-US"/>
         </w:rPr>
         <w:t>(</w:t>
       </w:r>
@@ -21492,7 +21546,6 @@
           <w:color w:val="FF0000"/>
           <w:sz w:val="20"/>
           <w:szCs w:val="20"/>
-          <w:lang w:val="en-US"/>
         </w:rPr>
         <w:t>2</w:t>
       </w:r>
@@ -21504,7 +21557,6 @@
           <w:color w:val="000080"/>
           <w:sz w:val="20"/>
           <w:szCs w:val="20"/>
-          <w:lang w:val="en-US"/>
         </w:rPr>
         <w:t>,</w:t>
       </w:r>
@@ -21513,19 +21565,43 @@
           <w:rFonts w:ascii="Courier New" w:hAnsi="Courier New" w:cs="Courier New"/>
           <w:sz w:val="20"/>
           <w:szCs w:val="20"/>
-          <w:lang w:val="en-US"/>
-        </w:rPr>
-        <w:t xml:space="preserve"> John T</w:t>
-      </w:r>
-      <w:r>
-        <w:rPr>
-          <w:rFonts w:ascii="Courier New" w:hAnsi="Courier New" w:cs="Courier New"/>
-          <w:b/>
-          <w:bCs/>
-          <w:color w:val="000080"/>
-          <w:sz w:val="20"/>
-          <w:szCs w:val="20"/>
-          <w:lang w:val="en-US"/>
+        </w:rPr>
+        <w:t xml:space="preserve"> </w:t>
+      </w:r>
+      <w:r>
+        <w:rPr>
+          <w:rFonts w:ascii="Courier New" w:hAnsi="Courier New" w:cs="Courier New"/>
+          <w:sz w:val="20"/>
+          <w:szCs w:val="20"/>
+          <w:lang w:val="en-US"/>
+        </w:rPr>
+        <w:t>John</w:t>
+      </w:r>
+      <w:r>
+        <w:rPr>
+          <w:rFonts w:ascii="Courier New" w:hAnsi="Courier New" w:cs="Courier New"/>
+          <w:sz w:val="20"/>
+          <w:szCs w:val="20"/>
+        </w:rPr>
+        <w:t xml:space="preserve"> </w:t>
+      </w:r>
+      <w:r>
+        <w:rPr>
+          <w:rFonts w:ascii="Courier New" w:hAnsi="Courier New" w:cs="Courier New"/>
+          <w:sz w:val="20"/>
+          <w:szCs w:val="20"/>
+          <w:lang w:val="en-US"/>
+        </w:rPr>
+        <w:t>T</w:t>
+      </w:r>
+      <w:r>
+        <w:rPr>
+          <w:rFonts w:ascii="Courier New" w:hAnsi="Courier New" w:cs="Courier New"/>
+          <w:b/>
+          <w:bCs/>
+          <w:color w:val="000080"/>
+          <w:sz w:val="20"/>
+          <w:szCs w:val="20"/>
         </w:rPr>
         <w:t>,</w:t>
       </w:r>
@@ -21534,7 +21610,6 @@
           <w:rFonts w:ascii="Courier New" w:hAnsi="Courier New" w:cs="Courier New"/>
           <w:sz w:val="20"/>
           <w:szCs w:val="20"/>
-          <w:lang w:val="en-US"/>
         </w:rPr>
         <w:t xml:space="preserve"> </w:t>
       </w:r>
@@ -21544,7 +21619,6 @@
           <w:color w:val="FF0000"/>
           <w:sz w:val="20"/>
           <w:szCs w:val="20"/>
-          <w:lang w:val="en-US"/>
         </w:rPr>
         <w:t>2</w:t>
       </w:r>
@@ -21556,7 +21630,6 @@
           <w:color w:val="000080"/>
           <w:sz w:val="20"/>
           <w:szCs w:val="20"/>
-          <w:lang w:val="en-US"/>
         </w:rPr>
         <w:t>),</w:t>
       </w:r>
@@ -21565,7 +21638,6 @@
           <w:rFonts w:ascii="Courier New" w:hAnsi="Courier New" w:cs="Courier New"/>
           <w:sz w:val="20"/>
           <w:szCs w:val="20"/>
-          <w:lang w:val="en-US"/>
         </w:rPr>
         <w:t xml:space="preserve"> </w:t>
       </w:r>
@@ -21577,7 +21649,6 @@
           <w:color w:val="000080"/>
           <w:sz w:val="20"/>
           <w:szCs w:val="20"/>
-          <w:lang w:val="en-US"/>
         </w:rPr>
         <w:t>(</w:t>
       </w:r>
@@ -21587,7 +21658,6 @@
           <w:color w:val="FF0000"/>
           <w:sz w:val="20"/>
           <w:szCs w:val="20"/>
-          <w:lang w:val="en-US"/>
         </w:rPr>
         <w:t>2</w:t>
       </w:r>
@@ -21599,7 +21669,6 @@
           <w:color w:val="000080"/>
           <w:sz w:val="20"/>
           <w:szCs w:val="20"/>
-          <w:lang w:val="en-US"/>
         </w:rPr>
         <w:t>,</w:t>
       </w:r>
@@ -21608,19 +21677,43 @@
           <w:rFonts w:ascii="Courier New" w:hAnsi="Courier New" w:cs="Courier New"/>
           <w:sz w:val="20"/>
           <w:szCs w:val="20"/>
-          <w:lang w:val="en-US"/>
-        </w:rPr>
-        <w:t xml:space="preserve"> Dep B</w:t>
-      </w:r>
-      <w:r>
-        <w:rPr>
-          <w:rFonts w:ascii="Courier New" w:hAnsi="Courier New" w:cs="Courier New"/>
-          <w:b/>
-          <w:bCs/>
-          <w:color w:val="000080"/>
-          <w:sz w:val="20"/>
-          <w:szCs w:val="20"/>
-          <w:lang w:val="en-US"/>
+        </w:rPr>
+        <w:t xml:space="preserve"> </w:t>
+      </w:r>
+      <w:r>
+        <w:rPr>
+          <w:rFonts w:ascii="Courier New" w:hAnsi="Courier New" w:cs="Courier New"/>
+          <w:sz w:val="20"/>
+          <w:szCs w:val="20"/>
+          <w:lang w:val="en-US"/>
+        </w:rPr>
+        <w:t>Dep</w:t>
+      </w:r>
+      <w:r>
+        <w:rPr>
+          <w:rFonts w:ascii="Courier New" w:hAnsi="Courier New" w:cs="Courier New"/>
+          <w:sz w:val="20"/>
+          <w:szCs w:val="20"/>
+        </w:rPr>
+        <w:t xml:space="preserve"> </w:t>
+      </w:r>
+      <w:r>
+        <w:rPr>
+          <w:rFonts w:ascii="Courier New" w:hAnsi="Courier New" w:cs="Courier New"/>
+          <w:sz w:val="20"/>
+          <w:szCs w:val="20"/>
+          <w:lang w:val="en-US"/>
+        </w:rPr>
+        <w:t>B</w:t>
+      </w:r>
+      <w:r>
+        <w:rPr>
+          <w:rFonts w:ascii="Courier New" w:hAnsi="Courier New" w:cs="Courier New"/>
+          <w:b/>
+          <w:bCs/>
+          <w:color w:val="000080"/>
+          <w:sz w:val="20"/>
+          <w:szCs w:val="20"/>
         </w:rPr>
         <w:t>))</w:t>
       </w:r>
@@ -21671,14 +21764,14 @@
       <w:pPr>
         <w:pStyle w:val="Heading1"/>
       </w:pPr>
-      <w:bookmarkStart w:id="4" w:name="_Toc194407388"/>
+      <w:bookmarkStart w:id="3" w:name="_Toc194407388"/>
       <w:r>
         <w:rPr>
           <w:lang w:val="en-US"/>
         </w:rPr>
         <w:t>Dataframes</w:t>
       </w:r>
-      <w:bookmarkEnd w:id="4"/>
+      <w:bookmarkEnd w:id="3"/>
     </w:p>
     <w:p>
       <w:pPr>
@@ -22356,7 +22449,28 @@
           <w:szCs w:val="20"/>
           <w:lang w:val="en-US"/>
         </w:rPr>
-        <w:t>"ikons"</w:t>
+        <w:t>"</w:t>
+      </w:r>
+      <w:r>
+        <w:rPr>
+          <w:rFonts w:ascii="Courier New" w:eastAsia="Courier New" w:hAnsi="Courier New" w:cs="Courier New"/>
+          <w:color w:val="000000" w:themeColor="text1"/>
+          <w:sz w:val="20"/>
+          <w:szCs w:val="20"/>
+          <w:highlight w:val="red"/>
+          <w:lang w:val="en-US"/>
+        </w:rPr>
+        <w:t>username</w:t>
+      </w:r>
+      <w:r>
+        <w:rPr>
+          <w:rFonts w:ascii="Courier New" w:hAnsi="Courier New" w:cs="Courier New"/>
+          <w:color w:val="808080"/>
+          <w:sz w:val="20"/>
+          <w:szCs w:val="20"/>
+          <w:lang w:val="en-US"/>
+        </w:rPr>
+        <w:t>"</w:t>
       </w:r>
     </w:p>
     <w:p>
@@ -25569,7 +25683,28 @@
           <w:szCs w:val="20"/>
           <w:lang w:val="en-US"/>
         </w:rPr>
-        <w:t>"ikons"</w:t>
+        <w:t>"</w:t>
+      </w:r>
+      <w:r>
+        <w:rPr>
+          <w:rFonts w:ascii="Courier New" w:hAnsi="Courier New" w:cs="Courier New"/>
+          <w:color w:val="auto"/>
+          <w:sz w:val="20"/>
+          <w:szCs w:val="20"/>
+          <w:shd w:val="clear" w:color="auto" w:fill="FF0000"/>
+          <w:lang w:val="en-US"/>
+        </w:rPr>
+        <w:t>username</w:t>
+      </w:r>
+      <w:r>
+        <w:rPr>
+          <w:rFonts w:ascii="Courier New" w:hAnsi="Courier New" w:cs="Courier New"/>
+          <w:color w:val="808080"/>
+          <w:sz w:val="20"/>
+          <w:szCs w:val="20"/>
+          <w:lang w:val="en-US"/>
+        </w:rPr>
+        <w:t>"</w:t>
       </w:r>
     </w:p>
     <w:p>
@@ -29163,6 +29298,7 @@
     </w:p>
     <w:p>
       <w:pPr>
+        <w:spacing w:before="240"/>
         <w:jc w:val="both"/>
       </w:pPr>
       <w:r>
@@ -29251,7 +29387,11 @@
         <w:t xml:space="preserve"> </w:t>
       </w:r>
       <w:r>
-        <w:t xml:space="preserve">Στη συνέχεια, εκτελούμε ένα SQL query για να βρούμε το </w:t>
+        <w:t xml:space="preserve">Στη συνέχεια, εκτελούμε </w:t>
+      </w:r>
+      <w:r>
+        <w:lastRenderedPageBreak/>
+        <w:t xml:space="preserve">ένα SQL query για να βρούμε το </w:t>
       </w:r>
       <w:r>
         <w:rPr>
@@ -29287,7 +29427,6 @@
           <w:szCs w:val="20"/>
           <w:lang w:val="en-US"/>
         </w:rPr>
-        <w:lastRenderedPageBreak/>
         <w:t>spark</w:t>
       </w:r>
       <w:r>
@@ -29759,6 +29898,7 @@
           <w:rFonts w:ascii="Courier New" w:eastAsia="Courier New" w:hAnsi="Courier New" w:cs="Courier New"/>
           <w:sz w:val="20"/>
           <w:szCs w:val="20"/>
+          <w:lang w:val="en-US"/>
         </w:rPr>
       </w:pPr>
       <w:r>
@@ -29775,6 +29915,7 @@
           <w:rFonts w:ascii="Courier New" w:eastAsia="Courier New" w:hAnsi="Courier New" w:cs="Courier New"/>
           <w:sz w:val="20"/>
           <w:szCs w:val="20"/>
+          <w:lang w:val="en-US"/>
         </w:rPr>
         <w:t>-</w:t>
       </w:r>
@@ -29792,6 +29933,7 @@
           <w:rFonts w:ascii="Courier New" w:eastAsia="Courier New" w:hAnsi="Courier New" w:cs="Courier New"/>
           <w:sz w:val="20"/>
           <w:szCs w:val="20"/>
+          <w:lang w:val="en-US"/>
         </w:rPr>
         <w:t xml:space="preserve"> </w:t>
       </w:r>
@@ -29809,6 +29951,7 @@
           <w:rFonts w:ascii="Courier New" w:eastAsia="Courier New" w:hAnsi="Courier New" w:cs="Courier New"/>
           <w:sz w:val="20"/>
           <w:szCs w:val="20"/>
+          <w:lang w:val="en-US"/>
         </w:rPr>
         <w:t>://</w:t>
       </w:r>
@@ -29826,6 +29969,7 @@
           <w:rFonts w:ascii="Courier New" w:eastAsia="Courier New" w:hAnsi="Courier New" w:cs="Courier New"/>
           <w:sz w:val="20"/>
           <w:szCs w:val="20"/>
+          <w:lang w:val="en-US"/>
         </w:rPr>
         <w:t>-</w:t>
       </w:r>
@@ -29843,6 +29987,7 @@
           <w:rFonts w:ascii="Courier New" w:eastAsia="Courier New" w:hAnsi="Courier New" w:cs="Courier New"/>
           <w:sz w:val="20"/>
           <w:szCs w:val="20"/>
+          <w:lang w:val="en-US"/>
         </w:rPr>
         <w:t>:9000/</w:t>
       </w:r>
@@ -29860,6 +30005,7 @@
           <w:rFonts w:ascii="Courier New" w:eastAsia="Courier New" w:hAnsi="Courier New" w:cs="Courier New"/>
           <w:sz w:val="20"/>
           <w:szCs w:val="20"/>
+          <w:lang w:val="en-US"/>
         </w:rPr>
         <w:t>/</w:t>
       </w:r>
@@ -29872,13 +30018,14 @@
           <w:highlight w:val="red"/>
           <w:lang w:val="en-US"/>
         </w:rPr>
-        <w:t>ikons</w:t>
-      </w:r>
-      <w:r>
-        <w:rPr>
-          <w:rFonts w:ascii="Courier New" w:eastAsia="Courier New" w:hAnsi="Courier New" w:cs="Courier New"/>
-          <w:sz w:val="20"/>
-          <w:szCs w:val="20"/>
+        <w:t>username</w:t>
+      </w:r>
+      <w:r>
+        <w:rPr>
+          <w:rFonts w:ascii="Courier New" w:eastAsia="Courier New" w:hAnsi="Courier New" w:cs="Courier New"/>
+          <w:sz w:val="20"/>
+          <w:szCs w:val="20"/>
+          <w:lang w:val="en-US"/>
         </w:rPr>
         <w:t>/</w:t>
       </w:r>
@@ -29896,6 +30043,7 @@
           <w:rFonts w:ascii="Courier New" w:eastAsia="Courier New" w:hAnsi="Courier New" w:cs="Courier New"/>
           <w:sz w:val="20"/>
           <w:szCs w:val="20"/>
+          <w:lang w:val="en-US"/>
         </w:rPr>
         <w:t>/</w:t>
       </w:r>
@@ -29913,6 +30061,7 @@
           <w:rFonts w:ascii="Courier New" w:eastAsia="Courier New" w:hAnsi="Courier New" w:cs="Courier New"/>
           <w:sz w:val="20"/>
           <w:szCs w:val="20"/>
+          <w:lang w:val="en-US"/>
         </w:rPr>
         <w:t>2_</w:t>
       </w:r>
@@ -29930,6 +30079,7 @@
           <w:rFonts w:ascii="Courier New" w:eastAsia="Courier New" w:hAnsi="Courier New" w:cs="Courier New"/>
           <w:sz w:val="20"/>
           <w:szCs w:val="20"/>
+          <w:lang w:val="en-US"/>
         </w:rPr>
         <w:t>.</w:t>
       </w:r>
@@ -30319,7 +30469,28 @@
           <w:szCs w:val="20"/>
           <w:lang w:val="en-US"/>
         </w:rPr>
-        <w:t>"ikons"</w:t>
+        <w:t>"</w:t>
+      </w:r>
+      <w:r>
+        <w:rPr>
+          <w:rFonts w:ascii="Courier New" w:hAnsi="Courier New" w:cs="Courier New"/>
+          <w:color w:val="auto"/>
+          <w:sz w:val="20"/>
+          <w:szCs w:val="20"/>
+          <w:shd w:val="clear" w:color="auto" w:fill="FF0000"/>
+          <w:lang w:val="en-US"/>
+        </w:rPr>
+        <w:t>username</w:t>
+      </w:r>
+      <w:r>
+        <w:rPr>
+          <w:rFonts w:ascii="Courier New" w:hAnsi="Courier New" w:cs="Courier New"/>
+          <w:color w:val="808080"/>
+          <w:sz w:val="20"/>
+          <w:szCs w:val="20"/>
+          <w:lang w:val="en-US"/>
+        </w:rPr>
+        <w:t>"</w:t>
       </w:r>
     </w:p>
     <w:p>
@@ -32102,7 +32273,6 @@
           <w:szCs w:val="20"/>
           <w:lang w:val="en-US"/>
         </w:rPr>
-        <w:lastRenderedPageBreak/>
         <w:t xml:space="preserve">    StructField</w:t>
       </w:r>
       <w:r>
@@ -35135,6 +35305,7 @@
           <w:szCs w:val="20"/>
           <w:lang w:val="en-US"/>
         </w:rPr>
+        <w:lastRenderedPageBreak/>
         <w:t xml:space="preserve">    StructField</w:t>
       </w:r>
       <w:r>
@@ -35369,7 +35540,6 @@
           <w:szCs w:val="20"/>
           <w:lang w:val="en-US"/>
         </w:rPr>
-        <w:lastRenderedPageBreak/>
         <w:t>])</w:t>
       </w:r>
     </w:p>
@@ -38438,6 +38608,7 @@
           <w:sz w:val="20"/>
           <w:szCs w:val="20"/>
         </w:rPr>
+        <w:lastRenderedPageBreak/>
         <w:t>+------+----------+------+------+---+--------+</w:t>
       </w:r>
     </w:p>
@@ -38544,7 +38715,6 @@
           <w:sz w:val="20"/>
           <w:szCs w:val="20"/>
         </w:rPr>
-        <w:lastRenderedPageBreak/>
         <w:t xml:space="preserve">|     2|    </w:t>
       </w:r>
       <w:r>
@@ -39643,7 +39813,7 @@
       <w:pPr>
         <w:pStyle w:val="Heading1"/>
       </w:pPr>
-      <w:bookmarkStart w:id="5" w:name="_Toc194407389"/>
+      <w:bookmarkStart w:id="4" w:name="_Toc194407389"/>
       <w:r>
         <w:t>Εγκατάσταση</w:t>
       </w:r>
@@ -39686,7 +39856,7 @@
       <w:r>
         <w:t>προβολή ιστορικών εκτελέσεων</w:t>
       </w:r>
-      <w:bookmarkEnd w:id="5"/>
+      <w:bookmarkEnd w:id="4"/>
     </w:p>
     <w:p>
       <w:pPr>
@@ -39986,6 +40156,12 @@
           <w:lang w:val="en-US"/>
         </w:rPr>
         <w:t>bigdata</w:t>
+      </w:r>
+      <w:r>
+        <w:rPr>
+          <w:lang w:val="en-US"/>
+        </w:rPr>
+        <w:t>-uth</w:t>
       </w:r>
       <w:r>
         <w:t xml:space="preserve">) </w:t>
@@ -40531,6 +40707,7 @@
         <w:rPr>
           <w:bCs/>
         </w:rPr>
+        <w:lastRenderedPageBreak/>
         <w:t xml:space="preserve"> Πρόσβαση στο </w:t>
       </w:r>
       <w:r>
@@ -40573,7 +40750,6 @@
         <w:rPr>
           <w:bCs/>
         </w:rPr>
-        <w:lastRenderedPageBreak/>
         <w:t>Και θα δείτε τις εργασίες που έχετε εκτελέσει μέχρι τώρα.</w:t>
       </w:r>
     </w:p>
@@ -40583,7 +40759,7 @@
           <w:noProof/>
         </w:rPr>
         <w:drawing>
-          <wp:inline distT="0" distB="0" distL="0" distR="0" wp14:anchorId="65D6E4C4" wp14:editId="20C2CC00">
+          <wp:inline distT="0" distB="0" distL="0" distR="0" wp14:anchorId="65D6E4C4" wp14:editId="22B9EF77">
             <wp:extent cx="5941060" cy="1707515"/>
             <wp:effectExtent l="0" t="0" r="2540" b="6985"/>
             <wp:docPr id="14" name="Picture 14" descr="A picture containing text, line, font, number&#10;&#10;Description automatically generated"/>
@@ -40698,7 +40874,7 @@
           <w:szCs w:val="16"/>
         </w:rPr>
         <w:drawing>
-          <wp:inline distT="0" distB="0" distL="0" distR="0" wp14:anchorId="00132852" wp14:editId="39DAFA58">
+          <wp:inline distT="0" distB="0" distL="0" distR="0" wp14:anchorId="00132852" wp14:editId="54AD9856">
             <wp:extent cx="5941060" cy="2743200"/>
             <wp:effectExtent l="0" t="0" r="2540" b="0"/>
             <wp:docPr id="13" name="Picture 13" descr="A screenshot of a computer&#10;&#10;Description automatically generated with medium confidence"/>
@@ -45882,28 +46058,28 @@
 </file>
 
 <file path=customXml/item1.xml><?xml version="1.0" encoding="utf-8"?>
-<b:Sources xmlns:b="http://schemas.openxmlformats.org/officeDocument/2006/bibliography" xmlns="http://schemas.openxmlformats.org/officeDocument/2006/bibliography" SelectedStyle="\APASixthEditionOfficeOnline.xsl" StyleName="APA" Version="6"/>
-</file>
-
-<file path=customXml/item2.xml><?xml version="1.0" encoding="utf-8"?>
 <go:gDocsCustomXmlDataStorage xmlns:go="http://customooxmlschemas.google.com/" xmlns:r="http://schemas.openxmlformats.org/officeDocument/2006/relationships" uri="GoogleDocsCustomDataVersion1">
   <go:docsCustomData roundtripDataSignature="AMtx7mjUaybfbshQKJtlJLzmA42JCt8wFA==">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</go:docsCustomData>
 </go:gDocsCustomXmlDataStorage>
 </file>
 
-<file path=customXml/itemProps1.xml><?xml version="1.0" encoding="utf-8"?>
-<ds:datastoreItem xmlns:ds="http://schemas.openxmlformats.org/officeDocument/2006/customXml" ds:itemID="{547F2F77-56AA-49C9-AC8D-42B92932D1B7}">
-  <ds:schemaRefs>
-    <ds:schemaRef ds:uri="http://schemas.openxmlformats.org/officeDocument/2006/bibliography"/>
-  </ds:schemaRefs>
-</ds:datastoreItem>
+<file path=customXml/item2.xml><?xml version="1.0" encoding="utf-8"?>
+<b:Sources xmlns:b="http://schemas.openxmlformats.org/officeDocument/2006/bibliography" xmlns="http://schemas.openxmlformats.org/officeDocument/2006/bibliography" SelectedStyle="\APASixthEditionOfficeOnline.xsl" StyleName="APA" Version="6"/>
 </file>
 
-<file path=customXml/itemProps2.xml><?xml version="1.0" encoding="utf-8"?>
+<file path=customXml/itemProps1.xml><?xml version="1.0" encoding="utf-8"?>
 <ds:datastoreItem xmlns:ds="http://schemas.openxmlformats.org/officeDocument/2006/customXml" ds:itemID="{11111111-1234-1234-1234-123412341234}">
   <ds:schemaRefs>
     <ds:schemaRef ds:uri="http://customooxmlschemas.google.com/"/>
     <ds:schemaRef ds:uri="http://schemas.openxmlformats.org/officeDocument/2006/relationships"/>
   </ds:schemaRefs>
 </ds:datastoreItem>
+</file>
+
+<file path=customXml/itemProps2.xml><?xml version="1.0" encoding="utf-8"?>
+<ds:datastoreItem xmlns:ds="http://schemas.openxmlformats.org/officeDocument/2006/customXml" ds:itemID="{547F2F77-56AA-49C9-AC8D-42B92932D1B7}">
+  <ds:schemaRefs>
+    <ds:schemaRef ds:uri="http://schemas.openxmlformats.org/officeDocument/2006/bibliography"/>
+  </ds:schemaRefs>
+</ds:datastoreItem>
 </file>
</xml_diff>